<commit_message>
Aggiornati diagrammi e documentazione UML sequenza
</commit_message>
<xml_diff>
--- a/docs/uml/03_sequence/sequence_analysis.docx
+++ b/docs/uml/03_sequence/sequence_analysis.docx
@@ -7,31 +7,7 @@
         <w:pStyle w:val="Titolo1"/>
       </w:pPr>
       <w:r>
-        <w:t xml:space="preserve">Documentazione </w:t>
-      </w:r>
-      <w:proofErr w:type="spellStart"/>
-      <w:r>
-        <w:t>Sequence</w:t>
-      </w:r>
-      <w:proofErr w:type="spellEnd"/>
-      <w:r>
-        <w:t xml:space="preserve"> </w:t>
-      </w:r>
-      <w:proofErr w:type="spellStart"/>
-      <w:r>
-        <w:t>Diagram</w:t>
-      </w:r>
-      <w:proofErr w:type="spellEnd"/>
-      <w:r>
-        <w:t xml:space="preserve"> – SRT </w:t>
-      </w:r>
-      <w:proofErr w:type="spellStart"/>
-      <w:r>
-        <w:t>Anomaly</w:t>
-      </w:r>
-      <w:proofErr w:type="spellEnd"/>
-      <w:r>
-        <w:t xml:space="preserve"> Detection</w:t>
+        <w:t>Documentazione Sequence Diagram – SRT Anomaly Detection</w:t>
       </w:r>
     </w:p>
     <w:p>
@@ -44,27 +20,11 @@
     </w:p>
     <w:p>
       <w:r>
-        <w:t xml:space="preserve">Descrivere il flusso sequenziale delle interazioni tra il Ricercatore e i principali componenti del sistema SRT </w:t>
-      </w:r>
-      <w:proofErr w:type="spellStart"/>
-      <w:r>
-        <w:t>Anomaly</w:t>
-      </w:r>
-      <w:proofErr w:type="spellEnd"/>
-      <w:r>
-        <w:t xml:space="preserve"> Detection, dall’avvio dell’analisi fino alla visualizzazione del ranking finale dei candidati.</w:t>
+        <w:t>Descrivere il flusso sequenziale delle interazioni tra il Ricercatore e i principali componenti del sistema SRT Anomaly Detection, dall’avvio dell’analisi fino alla visualizzazione del ranking finale dei candidati.</w:t>
       </w:r>
       <w:r>
         <w:br/>
-        <w:t xml:space="preserve">Il diagramma illustra come il dataset viene elaborato, analizzato e classificato dal sistema attraverso i moduli ML e </w:t>
-      </w:r>
-      <w:proofErr w:type="spellStart"/>
-      <w:r>
-        <w:t>Ranker</w:t>
-      </w:r>
-      <w:proofErr w:type="spellEnd"/>
-      <w:r>
-        <w:t>, con successivo salvataggio ed esportazione dei risultati.</w:t>
+        <w:t>Il diagramma illustra come il dataset viene elaborato, analizzato e classificato dal sistema attraverso i moduli ML e Ranker, con successivo salvataggio ed esportazione dei risultati.</w:t>
       </w:r>
     </w:p>
     <w:p>
@@ -83,13 +43,8 @@
           <w:numId w:val="1"/>
         </w:numPr>
       </w:pPr>
-      <w:proofErr w:type="spellStart"/>
-      <w:r>
-        <w:t>Researcher</w:t>
-      </w:r>
-      <w:proofErr w:type="spellEnd"/>
-      <w:r>
-        <w:t xml:space="preserve"> – avvia l’analisi e riceve i risultati finali.</w:t>
+      <w:r>
+        <w:t>Researcher – avvia l’analisi e riceve i risultati finali.</w:t>
       </w:r>
     </w:p>
     <w:p>
@@ -100,21 +55,8 @@
           <w:numId w:val="1"/>
         </w:numPr>
       </w:pPr>
-      <w:proofErr w:type="spellStart"/>
-      <w:r>
-        <w:t>Main</w:t>
-      </w:r>
-      <w:proofErr w:type="spellEnd"/>
-      <w:r>
-        <w:t xml:space="preserve"> Pipeline – coordina le operazioni di caricamento, </w:t>
-      </w:r>
-      <w:proofErr w:type="spellStart"/>
-      <w:r>
-        <w:t>preprocessing</w:t>
-      </w:r>
-      <w:proofErr w:type="spellEnd"/>
-      <w:r>
-        <w:t>, analisi ML e ranking.</w:t>
+      <w:r>
+        <w:t>Main Pipeline – coordina le operazioni di caricamento, preprocessing, analisi ML e ranking.</w:t>
       </w:r>
     </w:p>
     <w:p>
@@ -126,23 +68,7 @@
         </w:numPr>
       </w:pPr>
       <w:r>
-        <w:t xml:space="preserve">ML Module – esegue l’elaborazione dei segnali (feature </w:t>
-      </w:r>
-      <w:proofErr w:type="spellStart"/>
-      <w:r>
-        <w:t>extraction</w:t>
-      </w:r>
-      <w:proofErr w:type="spellEnd"/>
-      <w:r>
-        <w:t xml:space="preserve">, UMAP/KDE/GMM, </w:t>
-      </w:r>
-      <w:proofErr w:type="spellStart"/>
-      <w:r>
-        <w:t>similarity</w:t>
-      </w:r>
-      <w:proofErr w:type="spellEnd"/>
-      <w:r>
-        <w:t>).</w:t>
+        <w:t>ML Module – esegue l’elaborazione dei segnali (feature extraction, UMAP/KDE/GMM, similarity).</w:t>
       </w:r>
     </w:p>
     <w:p>
@@ -153,13 +79,8 @@
           <w:numId w:val="1"/>
         </w:numPr>
       </w:pPr>
-      <w:proofErr w:type="spellStart"/>
-      <w:r>
-        <w:t>Ranker</w:t>
-      </w:r>
-      <w:proofErr w:type="spellEnd"/>
-      <w:r>
-        <w:t xml:space="preserve"> – ordina i candidati e genera il ranking Top-K.</w:t>
+      <w:r>
+        <w:t>Ranker – ordina i candidati e genera il ranking Top-K.</w:t>
       </w:r>
     </w:p>
     <w:p>
@@ -170,13 +91,8 @@
           <w:numId w:val="1"/>
         </w:numPr>
       </w:pPr>
-      <w:proofErr w:type="spellStart"/>
-      <w:r>
-        <w:t>ResultsStore</w:t>
-      </w:r>
-      <w:proofErr w:type="spellEnd"/>
-      <w:r>
-        <w:t xml:space="preserve"> – salva i risultati e aggiorna lo stato delle analisi nel registro dei modelli e nel database locale.</w:t>
+      <w:r>
+        <w:t>ResultsStore – salva i risultati e aggiorna lo stato delle analisi nel registro dei modelli e nel database locale.</w:t>
       </w:r>
     </w:p>
     <w:p>
@@ -187,13 +103,8 @@
           <w:numId w:val="1"/>
         </w:numPr>
       </w:pPr>
-      <w:proofErr w:type="spellStart"/>
-      <w:r>
-        <w:t>Visualizer</w:t>
-      </w:r>
-      <w:proofErr w:type="spellEnd"/>
-      <w:r>
-        <w:t xml:space="preserve"> – aggiorna la dashboard e mostra i risultati finali (ranking e figure).</w:t>
+      <w:r>
+        <w:t>Visualizer – aggiorna la dashboard e mostra i risultati finali (ranking e figure).</w:t>
       </w:r>
     </w:p>
     <w:p>
@@ -212,13 +123,8 @@
           <w:numId w:val="3"/>
         </w:numPr>
       </w:pPr>
-      <w:proofErr w:type="spellStart"/>
-      <w:r>
-        <w:t>startAnalysis</w:t>
-      </w:r>
-      <w:proofErr w:type="spellEnd"/>
-      <w:r>
-        <w:t>(dataset)</w:t>
+      <w:r>
+        <w:t>startAnalysis(dataset)</w:t>
       </w:r>
     </w:p>
     <w:p>
@@ -226,23 +132,7 @@
         <w:ind w:left="708"/>
       </w:pPr>
       <w:r>
-        <w:t xml:space="preserve">Il </w:t>
-      </w:r>
-      <w:proofErr w:type="spellStart"/>
-      <w:r>
-        <w:t>Researcher</w:t>
-      </w:r>
-      <w:proofErr w:type="spellEnd"/>
-      <w:r>
-        <w:t xml:space="preserve"> avvia l’analisi fornendo al </w:t>
-      </w:r>
-      <w:proofErr w:type="spellStart"/>
-      <w:r>
-        <w:t>Main</w:t>
-      </w:r>
-      <w:proofErr w:type="spellEnd"/>
-      <w:r>
-        <w:t xml:space="preserve"> Pipeline il dataset ON/OFF selezionato.</w:t>
+        <w:t>Il Researcher avvia l’analisi fornendo al Main Pipeline il dataset ON/OFF selezionato.</w:t>
       </w:r>
     </w:p>
     <w:p>
@@ -261,34 +151,8 @@
           <w:numId w:val="3"/>
         </w:numPr>
       </w:pPr>
-      <w:proofErr w:type="spellStart"/>
-      <w:proofErr w:type="gramStart"/>
-      <w:r>
-        <w:t>generateCandidates</w:t>
-      </w:r>
-      <w:proofErr w:type="spellEnd"/>
-      <w:r>
-        <w:t>(</w:t>
-      </w:r>
-      <w:proofErr w:type="gramEnd"/>
-      <w:r>
-        <w:t xml:space="preserve">) e </w:t>
-      </w:r>
-      <w:proofErr w:type="spellStart"/>
-      <w:proofErr w:type="gramStart"/>
-      <w:r>
-        <w:t>manageModels</w:t>
-      </w:r>
-      <w:proofErr w:type="spellEnd"/>
-      <w:r>
-        <w:t>(</w:t>
-      </w:r>
-      <w:proofErr w:type="gramEnd"/>
-      <w:r>
-        <w:t>)</w:t>
-      </w:r>
-      <w:r>
-        <w:t xml:space="preserve"> </w:t>
+      <w:r>
+        <w:t xml:space="preserve">generateCandidates() </w:t>
       </w:r>
     </w:p>
     <w:p>
@@ -296,15 +160,7 @@
         <w:ind w:left="708"/>
       </w:pPr>
       <w:r>
-        <w:t xml:space="preserve">Il </w:t>
-      </w:r>
-      <w:proofErr w:type="spellStart"/>
-      <w:r>
-        <w:t>Main</w:t>
-      </w:r>
-      <w:proofErr w:type="spellEnd"/>
-      <w:r>
-        <w:t xml:space="preserve"> Pipeline delega al ML Module l’elaborazione dei dati:</w:t>
+        <w:t>Il Main Pipeline delega al ML Module l’elaborazione dei dati:</w:t>
       </w:r>
     </w:p>
     <w:p>
@@ -315,34 +171,7 @@
         </w:numPr>
       </w:pPr>
       <w:r>
-        <w:t xml:space="preserve">elaborare i </w:t>
-      </w:r>
-      <w:proofErr w:type="spellStart"/>
-      <w:r>
-        <w:t>waterfall</w:t>
-      </w:r>
-      <w:proofErr w:type="spellEnd"/>
-      <w:r>
-        <w:t xml:space="preserve"> per generare i candidati (</w:t>
-      </w:r>
-      <w:proofErr w:type="spellStart"/>
-      <w:r>
-        <w:t>preprocessing</w:t>
-      </w:r>
-      <w:proofErr w:type="spellEnd"/>
-      <w:r>
-        <w:t>, normalizzazione, associazione ON/OFF);</w:t>
-      </w:r>
-    </w:p>
-    <w:p>
-      <w:pPr>
-        <w:numPr>
-          <w:ilvl w:val="0"/>
-          <w:numId w:val="4"/>
-        </w:numPr>
-      </w:pPr>
-      <w:r>
-        <w:t>configurare o caricare i modelli UMAP/KDE/GMM necessari all’analisi.</w:t>
+        <w:t>elaborare i waterfall per generare i candidati (preprocessing, normalizzazione, associazione ON/OFF);</w:t>
       </w:r>
     </w:p>
     <w:p>
@@ -373,30 +202,12 @@
           <w:numId w:val="3"/>
         </w:numPr>
       </w:pPr>
-      <w:proofErr w:type="spellStart"/>
-      <w:proofErr w:type="gramStart"/>
       <w:r>
         <w:rPr>
           <w:b/>
           <w:bCs/>
         </w:rPr>
-        <w:t>analyzeCandidates</w:t>
-      </w:r>
-      <w:proofErr w:type="spellEnd"/>
-      <w:r>
-        <w:rPr>
-          <w:b/>
-          <w:bCs/>
-        </w:rPr>
-        <w:t>(</w:t>
-      </w:r>
-      <w:proofErr w:type="gramEnd"/>
-      <w:r>
-        <w:rPr>
-          <w:b/>
-          <w:bCs/>
-        </w:rPr>
-        <w:t>) (loop per ciascun candidato)</w:t>
+        <w:t>analyzeCandidates() (loop per ciascun candidato)</w:t>
       </w:r>
     </w:p>
     <w:p>
@@ -428,7 +239,6 @@
         </w:numPr>
       </w:pPr>
       <w:r>
-        <w:lastRenderedPageBreak/>
         <w:t xml:space="preserve">Invia </w:t>
       </w:r>
       <w:r>
@@ -441,15 +251,7 @@
         <w:t xml:space="preserve">parziali </w:t>
       </w:r>
       <w:r>
-        <w:t xml:space="preserve">al </w:t>
-      </w:r>
-      <w:proofErr w:type="spellStart"/>
-      <w:r>
-        <w:t>Ranker</w:t>
-      </w:r>
-      <w:proofErr w:type="spellEnd"/>
-      <w:r>
-        <w:t>.</w:t>
+        <w:t>al Ranker.</w:t>
       </w:r>
     </w:p>
     <w:p>
@@ -471,27 +273,51 @@
           <w:ilvl w:val="0"/>
           <w:numId w:val="3"/>
         </w:numPr>
-      </w:pPr>
-      <w:proofErr w:type="spellStart"/>
-      <w:r>
+        <w:rPr>
+          <w:lang w:val="en-GB"/>
+        </w:rPr>
+      </w:pPr>
+      <w:r>
+        <w:rPr>
+          <w:lang w:val="en-GB"/>
+        </w:rPr>
+        <w:lastRenderedPageBreak/>
         <w:t>computeRanking</w:t>
       </w:r>
-      <w:proofErr w:type="spellEnd"/>
-      <w:r>
-        <w:t>(candidate)</w:t>
-      </w:r>
-      <w:r>
-        <w:t xml:space="preserve"> e </w:t>
-      </w:r>
-      <w:proofErr w:type="spellStart"/>
-      <w:r>
-        <w:t>storeResults</w:t>
-      </w:r>
-      <w:proofErr w:type="spellEnd"/>
-      <w:r>
-        <w:t>(candidate)</w:t>
-      </w:r>
-      <w:r>
+      <w:r>
+        <w:rPr>
+          <w:lang w:val="en-GB"/>
+        </w:rPr>
+        <w:t>()</w:t>
+      </w:r>
+      <w:r>
+        <w:rPr>
+          <w:lang w:val="en-GB"/>
+        </w:rPr>
+        <w:t xml:space="preserve"> e storeResults(</w:t>
+      </w:r>
+      <w:r>
+        <w:rPr>
+          <w:lang w:val="en-GB"/>
+        </w:rPr>
+        <w:t>rank</w:t>
+      </w:r>
+      <w:r>
+        <w:rPr>
+          <w:lang w:val="en-GB"/>
+        </w:rPr>
+        <w:t>ing</w:t>
+      </w:r>
+      <w:r>
+        <w:rPr>
+          <w:lang w:val="en-GB"/>
+        </w:rPr>
+        <w:t>)</w:t>
+      </w:r>
+      <w:r>
+        <w:rPr>
+          <w:lang w:val="en-GB"/>
+        </w:rPr>
         <w:t xml:space="preserve"> </w:t>
       </w:r>
     </w:p>
@@ -500,29 +326,13 @@
         <w:ind w:left="708"/>
       </w:pPr>
       <w:r>
-        <w:t xml:space="preserve">Il </w:t>
-      </w:r>
-      <w:proofErr w:type="spellStart"/>
-      <w:r>
-        <w:t>Ranker</w:t>
-      </w:r>
-      <w:proofErr w:type="spellEnd"/>
-      <w:r>
-        <w:t xml:space="preserve"> </w:t>
+        <w:t xml:space="preserve">Il Ranker </w:t>
       </w:r>
       <w:r>
         <w:t xml:space="preserve">combina i risultati e li trasmette </w:t>
       </w:r>
       <w:r>
-        <w:t xml:space="preserve">a </w:t>
-      </w:r>
-      <w:proofErr w:type="spellStart"/>
-      <w:r>
-        <w:t>Visualizer</w:t>
-      </w:r>
-      <w:proofErr w:type="spellEnd"/>
-      <w:r>
-        <w:t>.</w:t>
+        <w:t>a Visualizer.</w:t>
       </w:r>
     </w:p>
     <w:p>
@@ -550,16 +360,12 @@
           <w:numId w:val="3"/>
         </w:numPr>
       </w:pPr>
-      <w:proofErr w:type="spellStart"/>
-      <w:proofErr w:type="gramStart"/>
-      <w:r>
-        <w:t>updateDashboard</w:t>
-      </w:r>
-      <w:proofErr w:type="spellEnd"/>
-      <w:r>
-        <w:t>(</w:t>
-      </w:r>
-      <w:proofErr w:type="gramEnd"/>
+      <w:r>
+        <w:t>updateDashboard(</w:t>
+      </w:r>
+      <w:r>
+        <w:t>ranking</w:t>
+      </w:r>
       <w:r>
         <w:t>)</w:t>
       </w:r>
@@ -569,23 +375,7 @@
         <w:ind w:left="708"/>
       </w:pPr>
       <w:r>
-        <w:t xml:space="preserve">Il </w:t>
-      </w:r>
-      <w:proofErr w:type="spellStart"/>
-      <w:r>
-        <w:t>ResultsStore</w:t>
-      </w:r>
-      <w:proofErr w:type="spellEnd"/>
-      <w:r>
-        <w:t xml:space="preserve"> comunica al </w:t>
-      </w:r>
-      <w:proofErr w:type="spellStart"/>
-      <w:r>
-        <w:t>Visualizer</w:t>
-      </w:r>
-      <w:proofErr w:type="spellEnd"/>
-      <w:r>
-        <w:t xml:space="preserve"> di aggiornare la dashboard con il ranking.</w:t>
+        <w:t>Il ResultsStore comunica al Visualizer di aggiornare la dashboard con il ranking.</w:t>
       </w:r>
     </w:p>
     <w:p>
@@ -593,15 +383,7 @@
         <w:ind w:left="708"/>
       </w:pPr>
       <w:r>
-        <w:t xml:space="preserve">Il </w:t>
-      </w:r>
-      <w:proofErr w:type="spellStart"/>
-      <w:r>
-        <w:t>Visualizer</w:t>
-      </w:r>
-      <w:proofErr w:type="spellEnd"/>
-      <w:r>
-        <w:t xml:space="preserve"> visualizza il Top-K e le figure associate.</w:t>
+        <w:t>Il Visualizer visualizza il Top-K e le figure associate.</w:t>
       </w:r>
     </w:p>
     <w:p>
@@ -620,18 +402,8 @@
           <w:numId w:val="3"/>
         </w:numPr>
       </w:pPr>
-      <w:proofErr w:type="spellStart"/>
-      <w:proofErr w:type="gramStart"/>
-      <w:r>
-        <w:t>displayResults</w:t>
-      </w:r>
-      <w:proofErr w:type="spellEnd"/>
-      <w:r>
-        <w:t>(</w:t>
-      </w:r>
-      <w:proofErr w:type="gramEnd"/>
-      <w:r>
-        <w:t>)</w:t>
+      <w:r>
+        <w:t>displayResults()</w:t>
       </w:r>
     </w:p>
     <w:p>
@@ -639,15 +411,7 @@
         <w:ind w:left="708"/>
       </w:pPr>
       <w:r>
-        <w:t xml:space="preserve">Il </w:t>
-      </w:r>
-      <w:proofErr w:type="spellStart"/>
-      <w:r>
-        <w:t>Researcher</w:t>
-      </w:r>
-      <w:proofErr w:type="spellEnd"/>
-      <w:r>
-        <w:t xml:space="preserve"> visualizza i risultati conclusivi dell’analisi attraverso l’interfaccia di output o la dashboard aggiornata.</w:t>
+        <w:t>Il Researcher visualizza i risultati conclusivi dell’analisi attraverso l’interfaccia di output o la dashboard aggiornata.</w:t>
       </w:r>
     </w:p>
     <w:p>
@@ -2362,6 +2126,7 @@
   <w:style w:type="character" w:default="1" w:styleId="Carpredefinitoparagrafo">
     <w:name w:val="Default Paragraph Font"/>
     <w:uiPriority w:val="1"/>
+    <w:semiHidden/>
     <w:unhideWhenUsed/>
   </w:style>
   <w:style w:type="table" w:default="1" w:styleId="Tabellanormale">

</xml_diff>